<commit_message>
Roger/Final: fix figure one-pulse
</commit_message>
<xml_diff>
--- a/roger/Lab4/Report.docx
+++ b/roger/Lab4/Report.docx
@@ -332,7 +332,7 @@
               <w:lang w:val="en-TW"/>
             </w:rPr>
           </w:pPr>
-          <w:hyperlink w:anchor="_Toc180783788" w:history="1">
+          <w:hyperlink w:anchor="_Toc180783866" w:history="1">
             <w:r>
               <w:rPr>
                 <w:rStyle w:val="Hyperlink"/>
@@ -355,7 +355,7 @@
               <w:rPr>
                 <w:webHidden/>
               </w:rPr>
-              <w:instrText xml:space="preserve"> PAGEREF _Toc180783788 \h </w:instrText>
+              <w:instrText xml:space="preserve"> PAGEREF _Toc180783866 \h </w:instrText>
             </w:r>
             <w:r>
               <w:rPr>
@@ -395,7 +395,7 @@
               <w:lang w:val="en-TW"/>
             </w:rPr>
           </w:pPr>
-          <w:hyperlink w:anchor="_Toc180783789" w:history="1">
+          <w:hyperlink w:anchor="_Toc180783867" w:history="1">
             <w:r>
               <w:rPr>
                 <w:rStyle w:val="Hyperlink"/>
@@ -418,7 +418,7 @@
               <w:rPr>
                 <w:webHidden/>
               </w:rPr>
-              <w:instrText xml:space="preserve"> PAGEREF _Toc180783789 \h </w:instrText>
+              <w:instrText xml:space="preserve"> PAGEREF _Toc180783867 \h </w:instrText>
             </w:r>
             <w:r>
               <w:rPr>
@@ -458,7 +458,7 @@
               <w:lang w:val="en-TW"/>
             </w:rPr>
           </w:pPr>
-          <w:hyperlink w:anchor="_Toc180783790" w:history="1">
+          <w:hyperlink w:anchor="_Toc180783868" w:history="1">
             <w:r>
               <w:rPr>
                 <w:rStyle w:val="Hyperlink"/>
@@ -481,7 +481,7 @@
               <w:rPr>
                 <w:webHidden/>
               </w:rPr>
-              <w:instrText xml:space="preserve"> PAGEREF _Toc180783790 \h </w:instrText>
+              <w:instrText xml:space="preserve"> PAGEREF _Toc180783868 \h </w:instrText>
             </w:r>
             <w:r>
               <w:rPr>
@@ -521,7 +521,7 @@
               <w:lang w:val="en-TW"/>
             </w:rPr>
           </w:pPr>
-          <w:hyperlink w:anchor="_Toc180783791" w:history="1">
+          <w:hyperlink w:anchor="_Toc180783869" w:history="1">
             <w:r>
               <w:rPr>
                 <w:rStyle w:val="Hyperlink"/>
@@ -544,7 +544,7 @@
               <w:rPr>
                 <w:webHidden/>
               </w:rPr>
-              <w:instrText xml:space="preserve"> PAGEREF _Toc180783791 \h </w:instrText>
+              <w:instrText xml:space="preserve"> PAGEREF _Toc180783869 \h </w:instrText>
             </w:r>
             <w:r>
               <w:rPr>
@@ -584,7 +584,7 @@
               <w:lang w:val="en-TW"/>
             </w:rPr>
           </w:pPr>
-          <w:hyperlink w:anchor="_Toc180783792" w:history="1">
+          <w:hyperlink w:anchor="_Toc180783870" w:history="1">
             <w:r>
               <w:rPr>
                 <w:rStyle w:val="Hyperlink"/>
@@ -607,7 +607,7 @@
               <w:rPr>
                 <w:webHidden/>
               </w:rPr>
-              <w:instrText xml:space="preserve"> PAGEREF _Toc180783792 \h </w:instrText>
+              <w:instrText xml:space="preserve"> PAGEREF _Toc180783870 \h </w:instrText>
             </w:r>
             <w:r>
               <w:rPr>
@@ -647,7 +647,7 @@
               <w:lang w:val="en-TW"/>
             </w:rPr>
           </w:pPr>
-          <w:hyperlink w:anchor="_Toc180783793" w:history="1">
+          <w:hyperlink w:anchor="_Toc180783871" w:history="1">
             <w:r>
               <w:rPr>
                 <w:rStyle w:val="Hyperlink"/>
@@ -670,7 +670,7 @@
               <w:rPr>
                 <w:webHidden/>
               </w:rPr>
-              <w:instrText xml:space="preserve"> PAGEREF _Toc180783793 \h </w:instrText>
+              <w:instrText xml:space="preserve"> PAGEREF _Toc180783871 \h </w:instrText>
             </w:r>
             <w:r>
               <w:rPr>
@@ -710,24 +710,12 @@
               <w:lang w:val="en-TW"/>
             </w:rPr>
           </w:pPr>
-          <w:hyperlink w:anchor="_Toc180783794" w:history="1">
+          <w:hyperlink w:anchor="_Toc180783872" w:history="1">
             <w:r>
               <w:rPr>
                 <w:rStyle w:val="Hyperlink"/>
               </w:rPr>
-              <w:t>FPGA: Built-In Self Test (BIST) - Impl</w:t>
-            </w:r>
-            <w:r>
-              <w:rPr>
-                <w:rStyle w:val="Hyperlink"/>
-              </w:rPr>
-              <w:t>e</w:t>
-            </w:r>
-            <w:r>
-              <w:rPr>
-                <w:rStyle w:val="Hyperlink"/>
-              </w:rPr>
-              <w:t>mentation</w:t>
+              <w:t>FPGA: Built-In Self Test (BIST)</w:t>
             </w:r>
             <w:r>
               <w:rPr>
@@ -745,7 +733,7 @@
               <w:rPr>
                 <w:webHidden/>
               </w:rPr>
-              <w:instrText xml:space="preserve"> PAGEREF _Toc180783794 \h </w:instrText>
+              <w:instrText xml:space="preserve"> PAGEREF _Toc180783872 \h </w:instrText>
             </w:r>
             <w:r>
               <w:rPr>
@@ -785,7 +773,7 @@
               <w:lang w:val="en-TW"/>
             </w:rPr>
           </w:pPr>
-          <w:hyperlink w:anchor="_Toc180783795" w:history="1">
+          <w:hyperlink w:anchor="_Toc180783873" w:history="1">
             <w:r>
               <w:rPr>
                 <w:rStyle w:val="Hyperlink"/>
@@ -808,7 +796,7 @@
               <w:rPr>
                 <w:webHidden/>
               </w:rPr>
-              <w:instrText xml:space="preserve"> PAGEREF _Toc180783795 \h </w:instrText>
+              <w:instrText xml:space="preserve"> PAGEREF _Toc180783873 \h </w:instrText>
             </w:r>
             <w:r>
               <w:rPr>
@@ -846,7 +834,7 @@
               <w:lang w:val="en-TW"/>
             </w:rPr>
           </w:pPr>
-          <w:hyperlink w:anchor="_Toc180783796" w:history="1">
+          <w:hyperlink w:anchor="_Toc180783874" w:history="1">
             <w:r>
               <w:rPr>
                 <w:rStyle w:val="Hyperlink"/>
@@ -869,7 +857,7 @@
               <w:rPr>
                 <w:webHidden/>
               </w:rPr>
-              <w:instrText xml:space="preserve"> PAGEREF _Toc180783796 \h </w:instrText>
+              <w:instrText xml:space="preserve"> PAGEREF _Toc180783874 \h </w:instrText>
             </w:r>
             <w:r>
               <w:rPr>
@@ -907,7 +895,7 @@
               <w:lang w:val="en-TW"/>
             </w:rPr>
           </w:pPr>
-          <w:hyperlink w:anchor="_Toc180783797" w:history="1">
+          <w:hyperlink w:anchor="_Toc180783875" w:history="1">
             <w:r>
               <w:rPr>
                 <w:rStyle w:val="Hyperlink"/>
@@ -930,7 +918,7 @@
               <w:rPr>
                 <w:webHidden/>
               </w:rPr>
-              <w:instrText xml:space="preserve"> PAGEREF _Toc180783797 \h </w:instrText>
+              <w:instrText xml:space="preserve"> PAGEREF _Toc180783875 \h </w:instrText>
             </w:r>
             <w:r>
               <w:rPr>
@@ -968,7 +956,7 @@
               <w:lang w:val="en-TW"/>
             </w:rPr>
           </w:pPr>
-          <w:hyperlink w:anchor="_Toc180783798" w:history="1">
+          <w:hyperlink w:anchor="_Toc180783876" w:history="1">
             <w:r>
               <w:rPr>
                 <w:rStyle w:val="Hyperlink"/>
@@ -991,7 +979,7 @@
               <w:rPr>
                 <w:webHidden/>
               </w:rPr>
-              <w:instrText xml:space="preserve"> PAGEREF _Toc180783798 \h </w:instrText>
+              <w:instrText xml:space="preserve"> PAGEREF _Toc180783876 \h </w:instrText>
             </w:r>
             <w:r>
               <w:rPr>
@@ -1029,7 +1017,7 @@
               <w:lang w:val="en-TW"/>
             </w:rPr>
           </w:pPr>
-          <w:hyperlink w:anchor="_Toc180783799" w:history="1">
+          <w:hyperlink w:anchor="_Toc180783877" w:history="1">
             <w:r>
               <w:rPr>
                 <w:rStyle w:val="Hyperlink"/>
@@ -1052,7 +1040,7 @@
               <w:rPr>
                 <w:webHidden/>
               </w:rPr>
-              <w:instrText xml:space="preserve"> PAGEREF _Toc180783799 \h </w:instrText>
+              <w:instrText xml:space="preserve"> PAGEREF _Toc180783877 \h </w:instrText>
             </w:r>
             <w:r>
               <w:rPr>
@@ -1092,7 +1080,7 @@
               <w:lang w:val="en-TW"/>
             </w:rPr>
           </w:pPr>
-          <w:hyperlink w:anchor="_Toc180783800" w:history="1">
+          <w:hyperlink w:anchor="_Toc180783878" w:history="1">
             <w:r>
               <w:rPr>
                 <w:rStyle w:val="Hyperlink"/>
@@ -1115,7 +1103,7 @@
               <w:rPr>
                 <w:webHidden/>
               </w:rPr>
-              <w:instrText xml:space="preserve"> PAGEREF _Toc180783800 \h </w:instrText>
+              <w:instrText xml:space="preserve"> PAGEREF _Toc180783878 \h </w:instrText>
             </w:r>
             <w:r>
               <w:rPr>
@@ -1155,7 +1143,7 @@
               <w:lang w:val="en-TW"/>
             </w:rPr>
           </w:pPr>
-          <w:hyperlink w:anchor="_Toc180783801" w:history="1">
+          <w:hyperlink w:anchor="_Toc180783879" w:history="1">
             <w:r>
               <w:rPr>
                 <w:rStyle w:val="Hyperlink"/>
@@ -1178,7 +1166,7 @@
               <w:rPr>
                 <w:webHidden/>
               </w:rPr>
-              <w:instrText xml:space="preserve"> PAGEREF _Toc180783801 \h </w:instrText>
+              <w:instrText xml:space="preserve"> PAGEREF _Toc180783879 \h </w:instrText>
             </w:r>
             <w:r>
               <w:rPr>
@@ -1221,8 +1209,8 @@
       <w:pPr>
         <w:pStyle w:val="Heading1"/>
       </w:pPr>
-      <w:bookmarkStart w:id="0" w:name="_Toc180783788"/>
-      <w:bookmarkStart w:id="1" w:name="_Toc177504663"/>
+      <w:bookmarkStart w:id="0" w:name="_Toc177504663"/>
+      <w:bookmarkStart w:id="1" w:name="_Toc180783866"/>
       <w:r>
         <w:rPr>
           <w:rFonts w:hint="eastAsia"/>
@@ -1272,7 +1260,7 @@
       <w:r>
         <w:t>(LFSR)</w:t>
       </w:r>
-      <w:bookmarkEnd w:id="0"/>
+      <w:bookmarkEnd w:id="1"/>
       <w:bookmarkEnd w:id="3"/>
     </w:p>
     <w:p>
@@ -1536,7 +1524,7 @@
       <w:pPr>
         <w:pStyle w:val="Heading1"/>
       </w:pPr>
-      <w:bookmarkStart w:id="4" w:name="_Toc180783789"/>
+      <w:bookmarkStart w:id="4" w:name="_Toc180783867"/>
       <w:r>
         <w:rPr>
           <w:rFonts w:hint="eastAsia"/>
@@ -1811,7 +1799,7 @@
       <w:pPr>
         <w:pStyle w:val="Heading1"/>
       </w:pPr>
-      <w:bookmarkStart w:id="5" w:name="_Toc180783790"/>
+      <w:bookmarkStart w:id="5" w:name="_Toc180783868"/>
       <w:r>
         <w:lastRenderedPageBreak/>
         <w:t xml:space="preserve">Advanced </w:t>
@@ -1826,7 +1814,7 @@
         <w:t xml:space="preserve">. </w:t>
       </w:r>
       <w:bookmarkStart w:id="6" w:name="_Hlk180757514"/>
-      <w:bookmarkEnd w:id="1"/>
+      <w:bookmarkEnd w:id="0"/>
       <w:r>
         <w:t>Content-</w:t>
       </w:r>
@@ -3153,7 +3141,7 @@
       <w:pPr>
         <w:pStyle w:val="Heading1"/>
       </w:pPr>
-      <w:bookmarkStart w:id="15" w:name="_Toc180783791"/>
+      <w:bookmarkStart w:id="15" w:name="_Toc180783869"/>
       <w:r>
         <w:lastRenderedPageBreak/>
         <w:t>Adva</w:t>
@@ -3830,7 +3818,7 @@
       <w:pPr>
         <w:pStyle w:val="Heading1"/>
       </w:pPr>
-      <w:bookmarkStart w:id="19" w:name="_Toc180783792"/>
+      <w:bookmarkStart w:id="19" w:name="_Toc180783870"/>
       <w:r>
         <w:lastRenderedPageBreak/>
         <w:t xml:space="preserve">Advanced </w:t>
@@ -4602,7 +4590,7 @@
       <w:pPr>
         <w:pStyle w:val="Heading1"/>
       </w:pPr>
-      <w:bookmarkStart w:id="29" w:name="_Toc180783793"/>
+      <w:bookmarkStart w:id="29" w:name="_Toc180783871"/>
       <w:r>
         <w:lastRenderedPageBreak/>
         <w:t xml:space="preserve">Advanced Q4. </w:t>
@@ -5540,7 +5528,7 @@
       <w:pPr>
         <w:pStyle w:val="Heading1"/>
       </w:pPr>
-      <w:bookmarkStart w:id="36" w:name="_Toc180783794"/>
+      <w:bookmarkStart w:id="36" w:name="_Toc180783872"/>
       <w:r>
         <w:rPr>
           <w:rFonts w:hint="eastAsia"/>
@@ -5815,7 +5803,7 @@
           <w:noProof/>
         </w:rPr>
         <w:drawing>
-          <wp:anchor distT="0" distB="0" distL="114300" distR="114300" simplePos="0" relativeHeight="251678720" behindDoc="0" locked="0" layoutInCell="1" allowOverlap="1" wp14:anchorId="279C3079" wp14:editId="41D5A542">
+          <wp:anchor distT="0" distB="0" distL="114300" distR="114300" simplePos="0" relativeHeight="251678720" behindDoc="0" locked="0" layoutInCell="1" allowOverlap="1" wp14:anchorId="279C3079" wp14:editId="032B6078">
             <wp:simplePos x="0" y="0"/>
             <wp:positionH relativeFrom="margin">
               <wp:align>center</wp:align>
@@ -5953,45 +5941,21 @@
       <w:bookmarkStart w:id="39" w:name="_Hlk180776485"/>
       <w:bookmarkEnd w:id="38"/>
       <w:r>
+        <w:rPr>
+          <w:noProof/>
+        </w:rPr>
         <w:lastRenderedPageBreak/>
-        <w:t>Afterwards, since we want each button press to trigger only once, we need to use One Pulse. Its principle is similar to creat</w:t>
-      </w:r>
-      <w:bookmarkEnd w:id="39"/>
-      <w:r>
-        <w:t xml:space="preserve">ing a DFF edge trigger using the </w:t>
-      </w:r>
-      <w:r>
-        <w:rPr>
-          <w:rFonts w:ascii="Times New Roman" w:hAnsi="Times New Roman" w:cs="Times New Roman"/>
-          <w:i/>
-          <w:iCs/>
-        </w:rPr>
-        <w:t>En</w:t>
-      </w:r>
-      <w:r>
-        <w:t xml:space="preserve"> of two latches, as shown in the figure below.</w:t>
-      </w:r>
-    </w:p>
-    <w:p>
-      <w:pPr>
-        <w:spacing w:before="360" w:after="240" w:line="360" w:lineRule="auto"/>
-        <w:jc w:val="center"/>
-      </w:pPr>
-      <w:r>
-        <w:rPr>
-          <w:noProof/>
-        </w:rPr>
         <w:drawing>
-          <wp:anchor distT="0" distB="0" distL="114300" distR="114300" simplePos="0" relativeHeight="251680768" behindDoc="0" locked="0" layoutInCell="1" allowOverlap="1" wp14:anchorId="1497A9E8" wp14:editId="2E9398EE">
+          <wp:anchor distT="0" distB="0" distL="114300" distR="114300" simplePos="0" relativeHeight="251680768" behindDoc="0" locked="0" layoutInCell="1" allowOverlap="1" wp14:anchorId="1497A9E8" wp14:editId="5D91403C">
             <wp:simplePos x="0" y="0"/>
             <wp:positionH relativeFrom="margin">
               <wp:align>center</wp:align>
             </wp:positionH>
             <wp:positionV relativeFrom="paragraph">
-              <wp:posOffset>12700</wp:posOffset>
+              <wp:posOffset>994410</wp:posOffset>
             </wp:positionV>
-            <wp:extent cx="4267835" cy="1448435"/>
-            <wp:effectExtent l="12700" t="12700" r="12065" b="12065"/>
+            <wp:extent cx="3729355" cy="1273810"/>
+            <wp:effectExtent l="12700" t="12700" r="17145" b="8890"/>
             <wp:wrapTopAndBottom/>
             <wp:docPr id="1662324511" name="Picture 5"/>
             <wp:cNvGraphicFramePr>
@@ -6006,23 +5970,42 @@
                   </pic:nvPicPr>
                   <pic:blipFill rotWithShape="1">
                     <a:blip r:embed="rId15"/>
-                    <a:srcRect l="2588" t="2087" r="3380" b="55786"/>
+                    <a:srcRect l="8931" t="58724" r="8898" b="4215"/>
                     <a:stretch/>
                   </pic:blipFill>
                   <pic:spPr bwMode="auto">
                     <a:xfrm>
                       <a:off x="0" y="0"/>
-                      <a:ext cx="4267835" cy="1448435"/>
+                      <a:ext cx="3729355" cy="1273810"/>
                     </a:xfrm>
                     <a:prstGeom prst="rect">
                       <a:avLst/>
                     </a:prstGeom>
-                    <a:ln>
+                    <a:ln w="9525" cap="flat" cmpd="sng" algn="ctr">
                       <a:solidFill>
-                        <a:schemeClr val="bg1">
+                        <a:sysClr val="window" lastClr="FFFFFF">
                           <a:lumMod val="95000"/>
-                        </a:schemeClr>
+                        </a:sysClr>
                       </a:solidFill>
+                      <a:prstDash val="solid"/>
+                      <a:round/>
+                      <a:headEnd type="none" w="med" len="med"/>
+                      <a:tailEnd type="none" w="med" len="med"/>
+                      <a:extLst>
+                        <a:ext uri="{C807C97D-BFC1-408E-A445-0C87EB9F89A2}">
+                          <ask:lineSketchStyleProps xmlns:ask="http://schemas.microsoft.com/office/drawing/2018/sketchyshapes" sd="0">
+                            <a:custGeom>
+                              <a:avLst/>
+                              <a:gdLst/>
+                              <a:ahLst/>
+                              <a:cxnLst/>
+                              <a:rect l="0" t="0" r="0" b="0"/>
+                              <a:pathLst/>
+                            </a:custGeom>
+                            <ask:type/>
+                          </ask:lineSketchStyleProps>
+                        </a:ext>
+                      </a:extLst>
                     </a:ln>
                     <a:extLst>
                       <a:ext uri="{53640926-AAD7-44D8-BBD7-CCE9431645EC}">
@@ -6043,6 +6026,30 @@
         </w:drawing>
       </w:r>
       <w:r>
+        <w:t>Afterwards, since we want each button press to trigger only once, we need to use One Pulse. Its principle is similar to creat</w:t>
+      </w:r>
+      <w:bookmarkEnd w:id="39"/>
+      <w:r>
+        <w:t xml:space="preserve">ing a DFF edge trigger using the </w:t>
+      </w:r>
+      <w:r>
+        <w:rPr>
+          <w:rFonts w:ascii="Times New Roman" w:hAnsi="Times New Roman" w:cs="Times New Roman"/>
+          <w:i/>
+          <w:iCs/>
+        </w:rPr>
+        <w:t>En</w:t>
+      </w:r>
+      <w:r>
+        <w:t xml:space="preserve"> of two latches, as shown in the figure below.</w:t>
+      </w:r>
+    </w:p>
+    <w:p>
+      <w:pPr>
+        <w:spacing w:before="360" w:after="240" w:line="360" w:lineRule="auto"/>
+        <w:jc w:val="center"/>
+      </w:pPr>
+      <w:r>
         <w:rPr>
           <w:rFonts w:hint="eastAsia"/>
         </w:rPr>
@@ -6363,7 +6370,7 @@
       <w:pPr>
         <w:pStyle w:val="Heading1"/>
       </w:pPr>
-      <w:bookmarkStart w:id="40" w:name="_Toc180783795"/>
+      <w:bookmarkStart w:id="40" w:name="_Toc180783873"/>
       <w:r>
         <w:lastRenderedPageBreak/>
         <w:t>Testbenches</w:t>
@@ -6376,7 +6383,7 @@
       <w:pPr>
         <w:pStyle w:val="Heading2"/>
       </w:pPr>
-      <w:bookmarkStart w:id="42" w:name="_Toc180783796"/>
+      <w:bookmarkStart w:id="42" w:name="_Toc180783874"/>
       <w:r>
         <w:rPr>
           <w:noProof/>
@@ -6537,7 +6544,7 @@
         <w:pStyle w:val="Heading2"/>
       </w:pPr>
       <w:bookmarkStart w:id="43" w:name="_Toc177504668"/>
-      <w:bookmarkStart w:id="44" w:name="_Toc180783797"/>
+      <w:bookmarkStart w:id="44" w:name="_Toc180783875"/>
       <w:r>
         <w:rPr>
           <w:noProof/>
@@ -7067,7 +7074,7 @@
       <w:pPr>
         <w:pStyle w:val="Heading2"/>
       </w:pPr>
-      <w:bookmarkStart w:id="47" w:name="_Toc180783798"/>
+      <w:bookmarkStart w:id="47" w:name="_Toc180783876"/>
       <w:r>
         <w:rPr>
           <w:rFonts w:hint="eastAsia"/>
@@ -7296,7 +7303,7 @@
       <w:pPr>
         <w:pStyle w:val="Heading2"/>
       </w:pPr>
-      <w:bookmarkStart w:id="49" w:name="_Toc180783799"/>
+      <w:bookmarkStart w:id="49" w:name="_Toc180783877"/>
       <w:r>
         <w:rPr>
           <w:noProof/>
@@ -7405,8 +7412,8 @@
         <w:pStyle w:val="Heading1"/>
       </w:pPr>
       <w:bookmarkStart w:id="50" w:name="_Toc177504671"/>
-      <w:bookmarkStart w:id="51" w:name="_Toc180783800"/>
-      <w:bookmarkStart w:id="52" w:name="_Hlk179459177"/>
+      <w:bookmarkStart w:id="51" w:name="_Hlk179459177"/>
+      <w:bookmarkStart w:id="52" w:name="_Toc180783878"/>
       <w:r>
         <w:t xml:space="preserve">What </w:t>
       </w:r>
@@ -7429,9 +7436,9 @@
         <w:t>?</w:t>
       </w:r>
       <w:bookmarkEnd w:id="50"/>
-      <w:bookmarkEnd w:id="51"/>
-    </w:p>
-    <w:bookmarkEnd w:id="52"/>
+      <w:bookmarkEnd w:id="52"/>
+    </w:p>
+    <w:bookmarkEnd w:id="51"/>
     <w:p>
       <w:pPr>
         <w:spacing w:after="240" w:line="360" w:lineRule="auto"/>
@@ -7458,7 +7465,7 @@
         <w:pStyle w:val="Heading1"/>
         <w:spacing w:after="120"/>
       </w:pPr>
-      <w:bookmarkStart w:id="53" w:name="_Toc180783801"/>
+      <w:bookmarkStart w:id="53" w:name="_Toc180783879"/>
       <w:r>
         <w:lastRenderedPageBreak/>
         <w:t>Contribution</w:t>

</xml_diff>